<commit_message>
Výběr aktivního tělesa, úprava os
</commit_message>
<xml_diff>
--- a/doc/PozadavkyPGRF1_Task3.docx
+++ b/doc/PozadavkyPGRF1_Task3.docx
@@ -310,6 +310,7 @@
         </w:trPr>
         <w:tc>
           <w:tcPr>
+            <w:cnfStyle w:val="001000000000" w:firstRow="0" w:lastRow="0" w:firstColumn="1" w:lastColumn="0" w:oddVBand="0" w:evenVBand="0" w:oddHBand="0" w:evenHBand="0" w:firstRowFirstColumn="0" w:firstRowLastColumn="0" w:lastRowFirstColumn="0" w:lastRowLastColumn="0"/>
             <w:tcW w:w="1980" w:type="dxa"/>
             <w:vMerge w:val="restart"/>
             <w:shd w:val="clear" w:color="auto" w:fill="FFFFFF" w:themeFill="background1"/>
@@ -318,7 +319,6 @@
           </w:tcPr>
           <w:p>
             <w:pPr>
-              <w:cnfStyle w:val="001000000000" w:firstRow="0" w:lastRow="0" w:firstColumn="1" w:lastColumn="0" w:oddVBand="0" w:evenVBand="0" w:oddHBand="0" w:evenHBand="0" w:firstRowFirstColumn="0" w:firstRowLastColumn="0" w:lastRowFirstColumn="0" w:lastRowLastColumn="0"/>
               <w:rPr>
                 <w:rFonts w:ascii="Arial" w:eastAsia="Times New Roman" w:hAnsi="Arial" w:cs="Arial"/>
                 <w:b w:val="0"/>
@@ -347,6 +347,7 @@
           </w:tcPr>
           <w:p>
             <w:pPr>
+              <w:cnfStyle w:val="000000000000" w:firstRow="0" w:lastRow="0" w:firstColumn="0" w:lastColumn="0" w:oddVBand="0" w:evenVBand="0" w:oddHBand="0" w:evenHBand="0" w:firstRowFirstColumn="0" w:firstRowLastColumn="0" w:lastRowFirstColumn="0" w:lastRowLastColumn="0"/>
               <w:rPr>
                 <w:rFonts w:ascii="Arial" w:eastAsia="Times New Roman" w:hAnsi="Arial" w:cs="Arial"/>
                 <w:sz w:val="20"/>
@@ -373,6 +374,7 @@
           </w:tcPr>
           <w:p>
             <w:pPr>
+              <w:cnfStyle w:val="000000000000" w:firstRow="0" w:lastRow="0" w:firstColumn="0" w:lastColumn="0" w:oddVBand="0" w:evenVBand="0" w:oddHBand="0" w:evenHBand="0" w:firstRowFirstColumn="0" w:firstRowLastColumn="0" w:lastRowFirstColumn="0" w:lastRowLastColumn="0"/>
               <w:rPr>
                 <w:rFonts w:ascii="Arial" w:eastAsia="Times New Roman" w:hAnsi="Arial" w:cs="Arial"/>
                 <w:sz w:val="20"/>
@@ -391,6 +393,7 @@
           </w:tcPr>
           <w:p>
             <w:pPr>
+              <w:cnfStyle w:val="000000000000" w:firstRow="0" w:lastRow="0" w:firstColumn="0" w:lastColumn="0" w:oddVBand="0" w:evenVBand="0" w:oddHBand="0" w:evenHBand="0" w:firstRowFirstColumn="0" w:firstRowLastColumn="0" w:lastRowFirstColumn="0" w:lastRowLastColumn="0"/>
               <w:rPr>
                 <w:rFonts w:ascii="Times New Roman" w:eastAsia="Times New Roman" w:hAnsi="Times New Roman" w:cs="Times New Roman"/>
                 <w:sz w:val="20"/>
@@ -409,6 +412,7 @@
           </w:tcPr>
           <w:p>
             <w:pPr>
+              <w:cnfStyle w:val="000000000000" w:firstRow="0" w:lastRow="0" w:firstColumn="0" w:lastColumn="0" w:oddVBand="0" w:evenVBand="0" w:oddHBand="0" w:evenHBand="0" w:firstRowFirstColumn="0" w:firstRowLastColumn="0" w:lastRowFirstColumn="0" w:lastRowLastColumn="0"/>
               <w:rPr>
                 <w:rFonts w:ascii="Times New Roman" w:eastAsia="Times New Roman" w:hAnsi="Times New Roman" w:cs="Times New Roman"/>
                 <w:sz w:val="20"/>
@@ -737,6 +741,16 @@
                 <w:lang w:eastAsia="cs-CZ"/>
               </w:rPr>
             </w:pPr>
+            <w:r>
+              <w:rPr>
+                <w:rFonts w:ascii="Arial" w:eastAsia="Times New Roman" w:hAnsi="Arial" w:cs="Arial"/>
+                <w:sz w:val="20"/>
+                <w:szCs w:val="24"/>
+                <w:highlight w:val="yellow"/>
+                <w:lang w:eastAsia="cs-CZ"/>
+              </w:rPr>
+              <w:t>1</w:t>
+            </w:r>
           </w:p>
         </w:tc>
         <w:tc>
@@ -1281,6 +1295,7 @@
         </w:trPr>
         <w:tc>
           <w:tcPr>
+            <w:cnfStyle w:val="001000000000" w:firstRow="0" w:lastRow="0" w:firstColumn="1" w:lastColumn="0" w:oddVBand="0" w:evenVBand="0" w:oddHBand="0" w:evenHBand="0" w:firstRowFirstColumn="0" w:firstRowLastColumn="0" w:lastRowFirstColumn="0" w:lastRowLastColumn="0"/>
             <w:tcW w:w="5807" w:type="dxa"/>
             <w:gridSpan w:val="2"/>
             <w:shd w:val="clear" w:color="auto" w:fill="FFFFFF" w:themeFill="background1"/>
@@ -1289,7 +1304,6 @@
           </w:tcPr>
           <w:p>
             <w:pPr>
-              <w:cnfStyle w:val="001000000000" w:firstRow="0" w:lastRow="0" w:firstColumn="1" w:lastColumn="0" w:oddVBand="0" w:evenVBand="0" w:oddHBand="0" w:evenHBand="0" w:firstRowFirstColumn="0" w:firstRowLastColumn="0" w:lastRowFirstColumn="0" w:lastRowLastColumn="0"/>
               <w:rPr>
                 <w:rFonts w:ascii="Arial" w:eastAsia="Times New Roman" w:hAnsi="Arial" w:cs="Arial"/>
                 <w:sz w:val="20"/>
@@ -1317,6 +1331,7 @@
           </w:tcPr>
           <w:p>
             <w:pPr>
+              <w:cnfStyle w:val="000000000000" w:firstRow="0" w:lastRow="0" w:firstColumn="0" w:lastColumn="0" w:oddVBand="0" w:evenVBand="0" w:oddHBand="0" w:evenHBand="0" w:firstRowFirstColumn="0" w:firstRowLastColumn="0" w:lastRowFirstColumn="0" w:lastRowLastColumn="0"/>
               <w:rPr>
                 <w:rFonts w:ascii="Times New Roman" w:eastAsia="Times New Roman" w:hAnsi="Times New Roman" w:cs="Times New Roman"/>
                 <w:sz w:val="20"/>
@@ -1345,6 +1360,7 @@
           </w:tcPr>
           <w:p>
             <w:pPr>
+              <w:cnfStyle w:val="000000000000" w:firstRow="0" w:lastRow="0" w:firstColumn="0" w:lastColumn="0" w:oddVBand="0" w:evenVBand="0" w:oddHBand="0" w:evenHBand="0" w:firstRowFirstColumn="0" w:firstRowLastColumn="0" w:lastRowFirstColumn="0" w:lastRowLastColumn="0"/>
               <w:rPr>
                 <w:rFonts w:ascii="Times New Roman" w:eastAsia="Times New Roman" w:hAnsi="Times New Roman" w:cs="Times New Roman"/>
                 <w:sz w:val="20"/>
@@ -1363,6 +1379,7 @@
           </w:tcPr>
           <w:p>
             <w:pPr>
+              <w:cnfStyle w:val="000000000000" w:firstRow="0" w:lastRow="0" w:firstColumn="0" w:lastColumn="0" w:oddVBand="0" w:evenVBand="0" w:oddHBand="0" w:evenHBand="0" w:firstRowFirstColumn="0" w:firstRowLastColumn="0" w:lastRowFirstColumn="0" w:lastRowLastColumn="0"/>
               <w:rPr>
                 <w:rFonts w:ascii="Times New Roman" w:eastAsia="Times New Roman" w:hAnsi="Times New Roman" w:cs="Times New Roman"/>
                 <w:sz w:val="20"/>

</xml_diff>

<commit_message>
Rotace, posun, změna měřítka, křivky bezier, coons, ferguson
</commit_message>
<xml_diff>
--- a/doc/PozadavkyPGRF1_Task3.docx
+++ b/doc/PozadavkyPGRF1_Task3.docx
@@ -101,7 +101,25 @@
                 <w:lang w:eastAsia="cs-CZ"/>
               </w:rPr>
               <w:br/>
-              <w:t>(hodnota od 0 do 1 odpovídá 0 až 100%)</w:t>
+              <w:t xml:space="preserve">(hodnota od 0 do 1 odpovídá 0 až </w:t>
+            </w:r>
+            <w:r>
+              <w:rPr>
+                <w:rFonts w:ascii="Arial" w:eastAsia="Times New Roman" w:hAnsi="Arial" w:cs="Arial"/>
+                <w:sz w:val="20"/>
+                <w:szCs w:val="24"/>
+                <w:lang w:eastAsia="cs-CZ"/>
+              </w:rPr>
+              <w:t>100 %</w:t>
+            </w:r>
+            <w:r>
+              <w:rPr>
+                <w:rFonts w:ascii="Arial" w:eastAsia="Times New Roman" w:hAnsi="Arial" w:cs="Arial"/>
+                <w:sz w:val="20"/>
+                <w:szCs w:val="24"/>
+                <w:lang w:eastAsia="cs-CZ"/>
+              </w:rPr>
+              <w:t>)</w:t>
             </w:r>
           </w:p>
         </w:tc>
@@ -383,6 +401,16 @@
                 <w:lang w:eastAsia="cs-CZ"/>
               </w:rPr>
             </w:pPr>
+            <w:r>
+              <w:rPr>
+                <w:rFonts w:ascii="Arial" w:eastAsia="Times New Roman" w:hAnsi="Arial" w:cs="Arial"/>
+                <w:sz w:val="20"/>
+                <w:szCs w:val="24"/>
+                <w:highlight w:val="yellow"/>
+                <w:lang w:eastAsia="cs-CZ"/>
+              </w:rPr>
+              <w:t>1</w:t>
+            </w:r>
           </w:p>
         </w:tc>
         <w:tc>
@@ -493,6 +521,16 @@
                 <w:lang w:eastAsia="cs-CZ"/>
               </w:rPr>
             </w:pPr>
+            <w:r>
+              <w:rPr>
+                <w:rFonts w:ascii="Arial" w:eastAsia="Times New Roman" w:hAnsi="Arial" w:cs="Arial"/>
+                <w:sz w:val="20"/>
+                <w:szCs w:val="24"/>
+                <w:highlight w:val="yellow"/>
+                <w:lang w:eastAsia="cs-CZ"/>
+              </w:rPr>
+              <w:t>1</w:t>
+            </w:r>
           </w:p>
         </w:tc>
         <w:tc>
@@ -1753,7 +1791,6 @@
                 <w:lang w:eastAsia="cs-CZ"/>
               </w:rPr>
             </w:pPr>
-            <w:proofErr w:type="spellStart"/>
             <w:r>
               <w:rPr>
                 <w:rFonts w:ascii="Arial" w:eastAsia="Times New Roman" w:hAnsi="Arial" w:cs="Arial"/>
@@ -1763,7 +1800,6 @@
               </w:rPr>
               <w:t>Ferguson</w:t>
             </w:r>
-            <w:proofErr w:type="spellEnd"/>
           </w:p>
         </w:tc>
         <w:tc>
@@ -1783,6 +1819,16 @@
                 <w:lang w:eastAsia="cs-CZ"/>
               </w:rPr>
             </w:pPr>
+            <w:r>
+              <w:rPr>
+                <w:rFonts w:ascii="Arial" w:eastAsia="Times New Roman" w:hAnsi="Arial" w:cs="Arial"/>
+                <w:sz w:val="20"/>
+                <w:szCs w:val="24"/>
+                <w:highlight w:val="yellow"/>
+                <w:lang w:eastAsia="cs-CZ"/>
+              </w:rPr>
+              <w:t>1</w:t>
+            </w:r>
           </w:p>
         </w:tc>
         <w:tc>
@@ -1865,7 +1911,6 @@
                 <w:lang w:eastAsia="cs-CZ"/>
               </w:rPr>
             </w:pPr>
-            <w:proofErr w:type="spellStart"/>
             <w:r>
               <w:rPr>
                 <w:rFonts w:ascii="Arial" w:eastAsia="Times New Roman" w:hAnsi="Arial" w:cs="Arial"/>
@@ -1875,7 +1920,6 @@
               </w:rPr>
               <w:t>Coons</w:t>
             </w:r>
-            <w:proofErr w:type="spellEnd"/>
           </w:p>
         </w:tc>
         <w:tc>
@@ -1895,6 +1939,16 @@
                 <w:lang w:eastAsia="cs-CZ"/>
               </w:rPr>
             </w:pPr>
+            <w:r>
+              <w:rPr>
+                <w:rFonts w:ascii="Arial" w:eastAsia="Times New Roman" w:hAnsi="Arial" w:cs="Arial"/>
+                <w:sz w:val="20"/>
+                <w:szCs w:val="24"/>
+                <w:highlight w:val="yellow"/>
+                <w:lang w:eastAsia="cs-CZ"/>
+              </w:rPr>
+              <w:t>1</w:t>
+            </w:r>
           </w:p>
         </w:tc>
         <w:tc>
@@ -1976,7 +2030,6 @@
                 <w:lang w:eastAsia="cs-CZ"/>
               </w:rPr>
             </w:pPr>
-            <w:proofErr w:type="spellStart"/>
             <w:r>
               <w:rPr>
                 <w:rFonts w:ascii="Arial" w:eastAsia="Times New Roman" w:hAnsi="Arial" w:cs="Arial"/>
@@ -1986,7 +2039,6 @@
               </w:rPr>
               <w:t>Bezier</w:t>
             </w:r>
-            <w:proofErr w:type="spellEnd"/>
           </w:p>
         </w:tc>
         <w:tc>
@@ -2005,6 +2057,15 @@
                 <w:lang w:eastAsia="cs-CZ"/>
               </w:rPr>
             </w:pPr>
+            <w:r>
+              <w:rPr>
+                <w:rFonts w:ascii="Arial" w:eastAsia="Times New Roman" w:hAnsi="Arial" w:cs="Arial"/>
+                <w:sz w:val="20"/>
+                <w:szCs w:val="24"/>
+                <w:lang w:eastAsia="cs-CZ"/>
+              </w:rPr>
+              <w:t>1</w:t>
+            </w:r>
           </w:p>
         </w:tc>
         <w:tc>
@@ -2095,6 +2156,15 @@
                 <w:lang w:eastAsia="cs-CZ"/>
               </w:rPr>
             </w:pPr>
+            <w:r>
+              <w:rPr>
+                <w:rFonts w:ascii="Times New Roman" w:eastAsia="Times New Roman" w:hAnsi="Times New Roman" w:cs="Times New Roman"/>
+                <w:sz w:val="20"/>
+                <w:szCs w:val="20"/>
+                <w:lang w:eastAsia="cs-CZ"/>
+              </w:rPr>
+              <w:t>1</w:t>
+            </w:r>
           </w:p>
         </w:tc>
         <w:tc>
@@ -2888,6 +2958,15 @@
                 <w:lang w:eastAsia="cs-CZ"/>
               </w:rPr>
             </w:pPr>
+            <w:r>
+              <w:rPr>
+                <w:rFonts w:ascii="Arial" w:eastAsia="Times New Roman" w:hAnsi="Arial" w:cs="Arial"/>
+                <w:sz w:val="20"/>
+                <w:szCs w:val="24"/>
+                <w:lang w:eastAsia="cs-CZ"/>
+              </w:rPr>
+              <w:t>Reset polohy kamery</w:t>
+            </w:r>
           </w:p>
         </w:tc>
         <w:tc>
@@ -2906,6 +2985,15 @@
                 <w:lang w:eastAsia="cs-CZ"/>
               </w:rPr>
             </w:pPr>
+            <w:r>
+              <w:rPr>
+                <w:rFonts w:ascii="Times New Roman" w:eastAsia="Times New Roman" w:hAnsi="Times New Roman" w:cs="Times New Roman"/>
+                <w:sz w:val="20"/>
+                <w:szCs w:val="20"/>
+                <w:lang w:eastAsia="cs-CZ"/>
+              </w:rPr>
+              <w:t>1</w:t>
+            </w:r>
           </w:p>
         </w:tc>
         <w:tc>

</xml_diff>

<commit_message>
úprava křivek aby protínaly vrcholy tělesa, komentáře odstanění nepoužívaných metod, geterů,setterů
</commit_message>
<xml_diff>
--- a/doc/PozadavkyPGRF1_Task3.docx
+++ b/doc/PozadavkyPGRF1_Task3.docx
@@ -258,16 +258,14 @@
                 <w:rFonts w:ascii="Arial" w:eastAsia="Times New Roman" w:hAnsi="Arial" w:cs="Arial"/>
                 <w:sz w:val="20"/>
                 <w:szCs w:val="24"/>
-                <w:highlight w:val="yellow"/>
-                <w:lang w:eastAsia="cs-CZ"/>
-              </w:rPr>
-            </w:pPr>
-            <w:r>
-              <w:rPr>
-                <w:rFonts w:ascii="Arial" w:eastAsia="Times New Roman" w:hAnsi="Arial" w:cs="Arial"/>
-                <w:sz w:val="20"/>
-                <w:szCs w:val="24"/>
-                <w:highlight w:val="yellow"/>
+                <w:lang w:eastAsia="cs-CZ"/>
+              </w:rPr>
+            </w:pPr>
+            <w:r>
+              <w:rPr>
+                <w:rFonts w:ascii="Arial" w:eastAsia="Times New Roman" w:hAnsi="Arial" w:cs="Arial"/>
+                <w:sz w:val="20"/>
+                <w:szCs w:val="24"/>
                 <w:lang w:eastAsia="cs-CZ"/>
               </w:rPr>
               <w:t>1</w:t>
@@ -287,7 +285,6 @@
                 <w:rFonts w:ascii="Times New Roman" w:eastAsia="Times New Roman" w:hAnsi="Times New Roman" w:cs="Times New Roman"/>
                 <w:sz w:val="20"/>
                 <w:szCs w:val="20"/>
-                <w:highlight w:val="yellow"/>
                 <w:lang w:eastAsia="cs-CZ"/>
               </w:rPr>
             </w:pPr>
@@ -387,16 +384,14 @@
                 <w:rFonts w:ascii="Arial" w:eastAsia="Times New Roman" w:hAnsi="Arial" w:cs="Arial"/>
                 <w:sz w:val="20"/>
                 <w:szCs w:val="24"/>
-                <w:highlight w:val="yellow"/>
-                <w:lang w:eastAsia="cs-CZ"/>
-              </w:rPr>
-            </w:pPr>
-            <w:r>
-              <w:rPr>
-                <w:rFonts w:ascii="Arial" w:eastAsia="Times New Roman" w:hAnsi="Arial" w:cs="Arial"/>
-                <w:sz w:val="20"/>
-                <w:szCs w:val="24"/>
-                <w:highlight w:val="yellow"/>
+                <w:lang w:eastAsia="cs-CZ"/>
+              </w:rPr>
+            </w:pPr>
+            <w:r>
+              <w:rPr>
+                <w:rFonts w:ascii="Arial" w:eastAsia="Times New Roman" w:hAnsi="Arial" w:cs="Arial"/>
+                <w:sz w:val="20"/>
+                <w:szCs w:val="24"/>
                 <w:lang w:eastAsia="cs-CZ"/>
               </w:rPr>
               <w:t>1</w:t>
@@ -416,10 +411,36 @@
                 <w:rFonts w:ascii="Times New Roman" w:eastAsia="Times New Roman" w:hAnsi="Times New Roman" w:cs="Times New Roman"/>
                 <w:sz w:val="20"/>
                 <w:szCs w:val="20"/>
-                <w:highlight w:val="yellow"/>
-                <w:lang w:eastAsia="cs-CZ"/>
-              </w:rPr>
-            </w:pPr>
+                <w:lang w:eastAsia="cs-CZ"/>
+              </w:rPr>
+            </w:pPr>
+            <w:r>
+              <w:rPr>
+                <w:rFonts w:ascii="Times New Roman" w:eastAsia="Times New Roman" w:hAnsi="Times New Roman" w:cs="Times New Roman"/>
+                <w:sz w:val="20"/>
+                <w:szCs w:val="20"/>
+                <w:lang w:eastAsia="cs-CZ"/>
+              </w:rPr>
+              <w:t xml:space="preserve">Po </w:t>
+            </w:r>
+            <w:r>
+              <w:rPr>
+                <w:rFonts w:ascii="Times New Roman" w:eastAsia="Times New Roman" w:hAnsi="Times New Roman" w:cs="Times New Roman"/>
+                <w:sz w:val="20"/>
+                <w:szCs w:val="20"/>
+                <w:lang w:eastAsia="cs-CZ"/>
+              </w:rPr>
+              <w:t xml:space="preserve">výběru tělesa a </w:t>
+            </w:r>
+            <w:r>
+              <w:rPr>
+                <w:rFonts w:ascii="Times New Roman" w:eastAsia="Times New Roman" w:hAnsi="Times New Roman" w:cs="Times New Roman"/>
+                <w:sz w:val="20"/>
+                <w:szCs w:val="20"/>
+                <w:lang w:eastAsia="cs-CZ"/>
+              </w:rPr>
+              <w:t>stisku M pak pohyb pomocí šipek po ose X a Y, CTRL a Shift pro pohyb po Z ose</w:t>
+            </w:r>
           </w:p>
         </w:tc>
         <w:tc>
@@ -507,16 +528,14 @@
                 <w:rFonts w:ascii="Arial" w:eastAsia="Times New Roman" w:hAnsi="Arial" w:cs="Arial"/>
                 <w:sz w:val="20"/>
                 <w:szCs w:val="24"/>
-                <w:highlight w:val="yellow"/>
-                <w:lang w:eastAsia="cs-CZ"/>
-              </w:rPr>
-            </w:pPr>
-            <w:r>
-              <w:rPr>
-                <w:rFonts w:ascii="Arial" w:eastAsia="Times New Roman" w:hAnsi="Arial" w:cs="Arial"/>
-                <w:sz w:val="20"/>
-                <w:szCs w:val="24"/>
-                <w:highlight w:val="yellow"/>
+                <w:lang w:eastAsia="cs-CZ"/>
+              </w:rPr>
+            </w:pPr>
+            <w:r>
+              <w:rPr>
+                <w:rFonts w:ascii="Arial" w:eastAsia="Times New Roman" w:hAnsi="Arial" w:cs="Arial"/>
+                <w:sz w:val="20"/>
+                <w:szCs w:val="24"/>
                 <w:lang w:eastAsia="cs-CZ"/>
               </w:rPr>
               <w:t>1</w:t>
@@ -536,10 +555,36 @@
                 <w:rFonts w:ascii="Times New Roman" w:eastAsia="Times New Roman" w:hAnsi="Times New Roman" w:cs="Times New Roman"/>
                 <w:sz w:val="20"/>
                 <w:szCs w:val="20"/>
-                <w:highlight w:val="yellow"/>
-                <w:lang w:eastAsia="cs-CZ"/>
-              </w:rPr>
-            </w:pPr>
+                <w:lang w:eastAsia="cs-CZ"/>
+              </w:rPr>
+            </w:pPr>
+            <w:r>
+              <w:rPr>
+                <w:rFonts w:ascii="Times New Roman" w:eastAsia="Times New Roman" w:hAnsi="Times New Roman" w:cs="Times New Roman"/>
+                <w:sz w:val="20"/>
+                <w:szCs w:val="20"/>
+                <w:lang w:eastAsia="cs-CZ"/>
+              </w:rPr>
+              <w:t xml:space="preserve">Po </w:t>
+            </w:r>
+            <w:r>
+              <w:rPr>
+                <w:rFonts w:ascii="Times New Roman" w:eastAsia="Times New Roman" w:hAnsi="Times New Roman" w:cs="Times New Roman"/>
+                <w:sz w:val="20"/>
+                <w:szCs w:val="20"/>
+                <w:lang w:eastAsia="cs-CZ"/>
+              </w:rPr>
+              <w:t>výběru tělesa a</w:t>
+            </w:r>
+            <w:r>
+              <w:rPr>
+                <w:rFonts w:ascii="Times New Roman" w:eastAsia="Times New Roman" w:hAnsi="Times New Roman" w:cs="Times New Roman"/>
+                <w:sz w:val="20"/>
+                <w:szCs w:val="20"/>
+                <w:lang w:eastAsia="cs-CZ"/>
+              </w:rPr>
+              <w:t xml:space="preserve"> stisku B pak pohyb pomocí šipek po ose X a Y, CTRL a Shift pro pohyb po Z ose</w:t>
+            </w:r>
           </w:p>
         </w:tc>
         <w:tc>
@@ -626,16 +671,14 @@
                 <w:rFonts w:ascii="Arial" w:eastAsia="Times New Roman" w:hAnsi="Arial" w:cs="Arial"/>
                 <w:sz w:val="20"/>
                 <w:szCs w:val="24"/>
-                <w:highlight w:val="yellow"/>
-                <w:lang w:eastAsia="cs-CZ"/>
-              </w:rPr>
-            </w:pPr>
-            <w:r>
-              <w:rPr>
-                <w:rFonts w:ascii="Arial" w:eastAsia="Times New Roman" w:hAnsi="Arial" w:cs="Arial"/>
-                <w:sz w:val="20"/>
-                <w:szCs w:val="24"/>
-                <w:highlight w:val="yellow"/>
+                <w:lang w:eastAsia="cs-CZ"/>
+              </w:rPr>
+            </w:pPr>
+            <w:r>
+              <w:rPr>
+                <w:rFonts w:ascii="Arial" w:eastAsia="Times New Roman" w:hAnsi="Arial" w:cs="Arial"/>
+                <w:sz w:val="20"/>
+                <w:szCs w:val="24"/>
                 <w:lang w:eastAsia="cs-CZ"/>
               </w:rPr>
               <w:t>1</w:t>
@@ -655,10 +698,36 @@
                 <w:rFonts w:ascii="Times New Roman" w:eastAsia="Times New Roman" w:hAnsi="Times New Roman" w:cs="Times New Roman"/>
                 <w:sz w:val="20"/>
                 <w:szCs w:val="20"/>
-                <w:highlight w:val="yellow"/>
-                <w:lang w:eastAsia="cs-CZ"/>
-              </w:rPr>
-            </w:pPr>
+                <w:lang w:eastAsia="cs-CZ"/>
+              </w:rPr>
+            </w:pPr>
+            <w:r>
+              <w:rPr>
+                <w:rFonts w:ascii="Times New Roman" w:eastAsia="Times New Roman" w:hAnsi="Times New Roman" w:cs="Times New Roman"/>
+                <w:sz w:val="20"/>
+                <w:szCs w:val="20"/>
+                <w:lang w:eastAsia="cs-CZ"/>
+              </w:rPr>
+              <w:t xml:space="preserve">Po </w:t>
+            </w:r>
+            <w:r>
+              <w:rPr>
+                <w:rFonts w:ascii="Times New Roman" w:eastAsia="Times New Roman" w:hAnsi="Times New Roman" w:cs="Times New Roman"/>
+                <w:sz w:val="20"/>
+                <w:szCs w:val="20"/>
+                <w:lang w:eastAsia="cs-CZ"/>
+              </w:rPr>
+              <w:t>výběru tělesa a</w:t>
+            </w:r>
+            <w:r>
+              <w:rPr>
+                <w:rFonts w:ascii="Times New Roman" w:eastAsia="Times New Roman" w:hAnsi="Times New Roman" w:cs="Times New Roman"/>
+                <w:sz w:val="20"/>
+                <w:szCs w:val="20"/>
+                <w:lang w:eastAsia="cs-CZ"/>
+              </w:rPr>
+              <w:t xml:space="preserve"> stisku V a šipek nahoru a dolu pro zvětšení a zmenšení vybraného objektu </w:t>
+            </w:r>
           </w:p>
         </w:tc>
         <w:tc>
@@ -755,16 +824,14 @@
                 <w:rFonts w:ascii="Arial" w:eastAsia="Times New Roman" w:hAnsi="Arial" w:cs="Arial"/>
                 <w:sz w:val="20"/>
                 <w:szCs w:val="24"/>
-                <w:highlight w:val="yellow"/>
-                <w:lang w:eastAsia="cs-CZ"/>
-              </w:rPr>
-            </w:pPr>
-            <w:r>
-              <w:rPr>
-                <w:rFonts w:ascii="Arial" w:eastAsia="Times New Roman" w:hAnsi="Arial" w:cs="Arial"/>
-                <w:sz w:val="20"/>
-                <w:szCs w:val="24"/>
-                <w:highlight w:val="yellow"/>
+                <w:lang w:eastAsia="cs-CZ"/>
+              </w:rPr>
+            </w:pPr>
+            <w:r>
+              <w:rPr>
+                <w:rFonts w:ascii="Arial" w:eastAsia="Times New Roman" w:hAnsi="Arial" w:cs="Arial"/>
+                <w:sz w:val="20"/>
+                <w:szCs w:val="24"/>
                 <w:lang w:eastAsia="cs-CZ"/>
               </w:rPr>
               <w:t>1</w:t>
@@ -784,10 +851,18 @@
                 <w:rFonts w:ascii="Arial" w:eastAsia="Times New Roman" w:hAnsi="Arial" w:cs="Arial"/>
                 <w:sz w:val="20"/>
                 <w:szCs w:val="24"/>
-                <w:highlight w:val="yellow"/>
-                <w:lang w:eastAsia="cs-CZ"/>
-              </w:rPr>
-            </w:pPr>
+                <w:lang w:eastAsia="cs-CZ"/>
+              </w:rPr>
+            </w:pPr>
+            <w:r>
+              <w:rPr>
+                <w:rFonts w:ascii="Arial" w:eastAsia="Times New Roman" w:hAnsi="Arial" w:cs="Arial"/>
+                <w:sz w:val="20"/>
+                <w:szCs w:val="24"/>
+                <w:lang w:eastAsia="cs-CZ"/>
+              </w:rPr>
+              <w:t>Stiskem R pro další těleso pro předchozí T</w:t>
+            </w:r>
           </w:p>
         </w:tc>
         <w:tc>
@@ -815,6 +890,7 @@
         </w:trPr>
         <w:tc>
           <w:tcPr>
+            <w:cnfStyle w:val="001000000000" w:firstRow="0" w:lastRow="0" w:firstColumn="1" w:lastColumn="0" w:oddVBand="0" w:evenVBand="0" w:oddHBand="0" w:evenHBand="0" w:firstRowFirstColumn="0" w:firstRowLastColumn="0" w:lastRowFirstColumn="0" w:lastRowLastColumn="0"/>
             <w:tcW w:w="1980" w:type="dxa"/>
             <w:vMerge w:val="restart"/>
             <w:shd w:val="clear" w:color="auto" w:fill="FFFFFF" w:themeFill="background1"/>
@@ -823,7 +899,6 @@
           </w:tcPr>
           <w:p>
             <w:pPr>
-              <w:cnfStyle w:val="001000000000" w:firstRow="0" w:lastRow="0" w:firstColumn="1" w:lastColumn="0" w:oddVBand="0" w:evenVBand="0" w:oddHBand="0" w:evenHBand="0" w:firstRowFirstColumn="0" w:firstRowLastColumn="0" w:lastRowFirstColumn="0" w:lastRowLastColumn="0"/>
               <w:rPr>
                 <w:rFonts w:ascii="Arial" w:eastAsia="Times New Roman" w:hAnsi="Arial" w:cs="Arial"/>
                 <w:b w:val="0"/>
@@ -852,6 +927,7 @@
           </w:tcPr>
           <w:p>
             <w:pPr>
+              <w:cnfStyle w:val="000000000000" w:firstRow="0" w:lastRow="0" w:firstColumn="0" w:lastColumn="0" w:oddVBand="0" w:evenVBand="0" w:oddHBand="0" w:evenHBand="0" w:firstRowFirstColumn="0" w:firstRowLastColumn="0" w:lastRowFirstColumn="0" w:lastRowLastColumn="0"/>
               <w:rPr>
                 <w:rFonts w:ascii="Arial" w:eastAsia="Times New Roman" w:hAnsi="Arial" w:cs="Arial"/>
                 <w:sz w:val="20"/>
@@ -878,20 +954,19 @@
           </w:tcPr>
           <w:p>
             <w:pPr>
-              <w:rPr>
-                <w:rFonts w:ascii="Arial" w:eastAsia="Times New Roman" w:hAnsi="Arial" w:cs="Arial"/>
-                <w:sz w:val="20"/>
-                <w:szCs w:val="24"/>
-                <w:highlight w:val="yellow"/>
-                <w:lang w:eastAsia="cs-CZ"/>
-              </w:rPr>
-            </w:pPr>
-            <w:r>
-              <w:rPr>
-                <w:rFonts w:ascii="Arial" w:eastAsia="Times New Roman" w:hAnsi="Arial" w:cs="Arial"/>
-                <w:sz w:val="20"/>
-                <w:szCs w:val="24"/>
-                <w:highlight w:val="yellow"/>
+              <w:cnfStyle w:val="000000000000" w:firstRow="0" w:lastRow="0" w:firstColumn="0" w:lastColumn="0" w:oddVBand="0" w:evenVBand="0" w:oddHBand="0" w:evenHBand="0" w:firstRowFirstColumn="0" w:firstRowLastColumn="0" w:lastRowFirstColumn="0" w:lastRowLastColumn="0"/>
+              <w:rPr>
+                <w:rFonts w:ascii="Arial" w:eastAsia="Times New Roman" w:hAnsi="Arial" w:cs="Arial"/>
+                <w:sz w:val="20"/>
+                <w:szCs w:val="24"/>
+                <w:lang w:eastAsia="cs-CZ"/>
+              </w:rPr>
+            </w:pPr>
+            <w:r>
+              <w:rPr>
+                <w:rFonts w:ascii="Arial" w:eastAsia="Times New Roman" w:hAnsi="Arial" w:cs="Arial"/>
+                <w:sz w:val="20"/>
+                <w:szCs w:val="24"/>
                 <w:lang w:eastAsia="cs-CZ"/>
               </w:rPr>
               <w:t>1</w:t>
@@ -906,14 +981,23 @@
           </w:tcPr>
           <w:p>
             <w:pPr>
-              <w:rPr>
-                <w:rFonts w:ascii="Times New Roman" w:eastAsia="Times New Roman" w:hAnsi="Times New Roman" w:cs="Times New Roman"/>
-                <w:sz w:val="20"/>
-                <w:szCs w:val="20"/>
-                <w:highlight w:val="yellow"/>
-                <w:lang w:eastAsia="cs-CZ"/>
-              </w:rPr>
-            </w:pPr>
+              <w:cnfStyle w:val="000000000000" w:firstRow="0" w:lastRow="0" w:firstColumn="0" w:lastColumn="0" w:oddVBand="0" w:evenVBand="0" w:oddHBand="0" w:evenHBand="0" w:firstRowFirstColumn="0" w:firstRowLastColumn="0" w:lastRowFirstColumn="0" w:lastRowLastColumn="0"/>
+              <w:rPr>
+                <w:rFonts w:ascii="Times New Roman" w:eastAsia="Times New Roman" w:hAnsi="Times New Roman" w:cs="Times New Roman"/>
+                <w:sz w:val="20"/>
+                <w:szCs w:val="20"/>
+                <w:lang w:eastAsia="cs-CZ"/>
+              </w:rPr>
+            </w:pPr>
+            <w:r>
+              <w:rPr>
+                <w:rFonts w:ascii="Times New Roman" w:eastAsia="Times New Roman" w:hAnsi="Times New Roman" w:cs="Times New Roman"/>
+                <w:sz w:val="20"/>
+                <w:szCs w:val="20"/>
+                <w:lang w:eastAsia="cs-CZ"/>
+              </w:rPr>
+              <w:t>Levé tlačítko myši + posun</w:t>
+            </w:r>
           </w:p>
         </w:tc>
         <w:tc>
@@ -924,6 +1008,7 @@
           </w:tcPr>
           <w:p>
             <w:pPr>
+              <w:cnfStyle w:val="000000000000" w:firstRow="0" w:lastRow="0" w:firstColumn="0" w:lastColumn="0" w:oddVBand="0" w:evenVBand="0" w:oddHBand="0" w:evenHBand="0" w:firstRowFirstColumn="0" w:firstRowLastColumn="0" w:lastRowFirstColumn="0" w:lastRowLastColumn="0"/>
               <w:rPr>
                 <w:rFonts w:ascii="Times New Roman" w:eastAsia="Times New Roman" w:hAnsi="Times New Roman" w:cs="Times New Roman"/>
                 <w:sz w:val="20"/>
@@ -1000,16 +1085,14 @@
                 <w:rFonts w:ascii="Arial" w:eastAsia="Times New Roman" w:hAnsi="Arial" w:cs="Arial"/>
                 <w:sz w:val="20"/>
                 <w:szCs w:val="24"/>
-                <w:highlight w:val="yellow"/>
-                <w:lang w:eastAsia="cs-CZ"/>
-              </w:rPr>
-            </w:pPr>
-            <w:r>
-              <w:rPr>
-                <w:rFonts w:ascii="Arial" w:eastAsia="Times New Roman" w:hAnsi="Arial" w:cs="Arial"/>
-                <w:sz w:val="20"/>
-                <w:szCs w:val="24"/>
-                <w:highlight w:val="yellow"/>
+                <w:lang w:eastAsia="cs-CZ"/>
+              </w:rPr>
+            </w:pPr>
+            <w:r>
+              <w:rPr>
+                <w:rFonts w:ascii="Arial" w:eastAsia="Times New Roman" w:hAnsi="Arial" w:cs="Arial"/>
+                <w:sz w:val="20"/>
+                <w:szCs w:val="24"/>
                 <w:lang w:eastAsia="cs-CZ"/>
               </w:rPr>
               <w:t>1</w:t>
@@ -1029,10 +1112,18 @@
                 <w:rFonts w:ascii="Times New Roman" w:eastAsia="Times New Roman" w:hAnsi="Times New Roman" w:cs="Times New Roman"/>
                 <w:sz w:val="20"/>
                 <w:szCs w:val="20"/>
-                <w:highlight w:val="yellow"/>
-                <w:lang w:eastAsia="cs-CZ"/>
-              </w:rPr>
-            </w:pPr>
+                <w:lang w:eastAsia="cs-CZ"/>
+              </w:rPr>
+            </w:pPr>
+            <w:r>
+              <w:rPr>
+                <w:rFonts w:ascii="Times New Roman" w:eastAsia="Times New Roman" w:hAnsi="Times New Roman" w:cs="Times New Roman"/>
+                <w:sz w:val="20"/>
+                <w:szCs w:val="20"/>
+                <w:lang w:eastAsia="cs-CZ"/>
+              </w:rPr>
+              <w:t>WSAD, CITRL a Shift pro posun nahoru a dolu</w:t>
+            </w:r>
           </w:p>
         </w:tc>
         <w:tc>
@@ -1129,16 +1220,14 @@
                 <w:rFonts w:ascii="Arial" w:eastAsia="Times New Roman" w:hAnsi="Arial" w:cs="Arial"/>
                 <w:sz w:val="20"/>
                 <w:szCs w:val="24"/>
-                <w:highlight w:val="yellow"/>
-                <w:lang w:eastAsia="cs-CZ"/>
-              </w:rPr>
-            </w:pPr>
-            <w:r>
-              <w:rPr>
-                <w:rFonts w:ascii="Arial" w:eastAsia="Times New Roman" w:hAnsi="Arial" w:cs="Arial"/>
-                <w:sz w:val="20"/>
-                <w:szCs w:val="24"/>
-                <w:highlight w:val="yellow"/>
+                <w:lang w:eastAsia="cs-CZ"/>
+              </w:rPr>
+            </w:pPr>
+            <w:r>
+              <w:rPr>
+                <w:rFonts w:ascii="Arial" w:eastAsia="Times New Roman" w:hAnsi="Arial" w:cs="Arial"/>
+                <w:sz w:val="20"/>
+                <w:szCs w:val="24"/>
                 <w:lang w:eastAsia="cs-CZ"/>
               </w:rPr>
               <w:t>1</w:t>
@@ -1158,10 +1247,18 @@
                 <w:rFonts w:ascii="Times New Roman" w:eastAsia="Times New Roman" w:hAnsi="Times New Roman" w:cs="Times New Roman"/>
                 <w:sz w:val="20"/>
                 <w:szCs w:val="20"/>
-                <w:highlight w:val="yellow"/>
-                <w:lang w:eastAsia="cs-CZ"/>
-              </w:rPr>
-            </w:pPr>
+                <w:lang w:eastAsia="cs-CZ"/>
+              </w:rPr>
+            </w:pPr>
+            <w:r>
+              <w:rPr>
+                <w:rFonts w:ascii="Times New Roman" w:eastAsia="Times New Roman" w:hAnsi="Times New Roman" w:cs="Times New Roman"/>
+                <w:sz w:val="20"/>
+                <w:szCs w:val="20"/>
+                <w:lang w:eastAsia="cs-CZ"/>
+              </w:rPr>
+              <w:t>Stiskem P</w:t>
+            </w:r>
           </w:p>
         </w:tc>
         <w:tc>
@@ -1249,16 +1346,14 @@
                 <w:rFonts w:ascii="Arial" w:eastAsia="Times New Roman" w:hAnsi="Arial" w:cs="Arial"/>
                 <w:sz w:val="20"/>
                 <w:szCs w:val="24"/>
-                <w:highlight w:val="yellow"/>
-                <w:lang w:eastAsia="cs-CZ"/>
-              </w:rPr>
-            </w:pPr>
-            <w:r>
-              <w:rPr>
-                <w:rFonts w:ascii="Arial" w:eastAsia="Times New Roman" w:hAnsi="Arial" w:cs="Arial"/>
-                <w:sz w:val="20"/>
-                <w:szCs w:val="24"/>
-                <w:highlight w:val="yellow"/>
+                <w:lang w:eastAsia="cs-CZ"/>
+              </w:rPr>
+            </w:pPr>
+            <w:r>
+              <w:rPr>
+                <w:rFonts w:ascii="Arial" w:eastAsia="Times New Roman" w:hAnsi="Arial" w:cs="Arial"/>
+                <w:sz w:val="20"/>
+                <w:szCs w:val="24"/>
                 <w:lang w:eastAsia="cs-CZ"/>
               </w:rPr>
               <w:t>1</w:t>
@@ -1278,10 +1373,18 @@
                 <w:rFonts w:ascii="Times New Roman" w:eastAsia="Times New Roman" w:hAnsi="Times New Roman" w:cs="Times New Roman"/>
                 <w:sz w:val="20"/>
                 <w:szCs w:val="20"/>
-                <w:highlight w:val="yellow"/>
-                <w:lang w:eastAsia="cs-CZ"/>
-              </w:rPr>
-            </w:pPr>
+                <w:lang w:eastAsia="cs-CZ"/>
+              </w:rPr>
+            </w:pPr>
+            <w:r>
+              <w:rPr>
+                <w:rFonts w:ascii="Times New Roman" w:eastAsia="Times New Roman" w:hAnsi="Times New Roman" w:cs="Times New Roman"/>
+                <w:sz w:val="20"/>
+                <w:szCs w:val="20"/>
+                <w:lang w:eastAsia="cs-CZ"/>
+              </w:rPr>
+              <w:t>Opětovným Stiskem P</w:t>
+            </w:r>
           </w:p>
         </w:tc>
         <w:tc>
@@ -1350,16 +1453,14 @@
                 <w:rFonts w:ascii="Times New Roman" w:eastAsia="Times New Roman" w:hAnsi="Times New Roman" w:cs="Times New Roman"/>
                 <w:sz w:val="20"/>
                 <w:szCs w:val="20"/>
-                <w:highlight w:val="yellow"/>
-                <w:lang w:eastAsia="cs-CZ"/>
-              </w:rPr>
-            </w:pPr>
-            <w:r>
-              <w:rPr>
-                <w:rFonts w:ascii="Times New Roman" w:eastAsia="Times New Roman" w:hAnsi="Times New Roman" w:cs="Times New Roman"/>
-                <w:sz w:val="20"/>
-                <w:szCs w:val="20"/>
-                <w:highlight w:val="yellow"/>
+                <w:lang w:eastAsia="cs-CZ"/>
+              </w:rPr>
+            </w:pPr>
+            <w:r>
+              <w:rPr>
+                <w:rFonts w:ascii="Times New Roman" w:eastAsia="Times New Roman" w:hAnsi="Times New Roman" w:cs="Times New Roman"/>
+                <w:sz w:val="20"/>
+                <w:szCs w:val="20"/>
                 <w:lang w:eastAsia="cs-CZ"/>
               </w:rPr>
               <w:t>1</w:t>
@@ -1379,10 +1480,18 @@
                 <w:rFonts w:ascii="Times New Roman" w:eastAsia="Times New Roman" w:hAnsi="Times New Roman" w:cs="Times New Roman"/>
                 <w:sz w:val="20"/>
                 <w:szCs w:val="20"/>
-                <w:highlight w:val="yellow"/>
-                <w:lang w:eastAsia="cs-CZ"/>
-              </w:rPr>
-            </w:pPr>
+                <w:lang w:eastAsia="cs-CZ"/>
+              </w:rPr>
+            </w:pPr>
+            <w:r>
+              <w:rPr>
+                <w:rFonts w:ascii="Times New Roman" w:eastAsia="Times New Roman" w:hAnsi="Times New Roman" w:cs="Times New Roman"/>
+                <w:sz w:val="20"/>
+                <w:szCs w:val="20"/>
+                <w:lang w:eastAsia="cs-CZ"/>
+              </w:rPr>
+              <w:t>Automaticky při přiblížení kamery k objektu</w:t>
+            </w:r>
           </w:p>
         </w:tc>
         <w:tc>
@@ -1479,16 +1588,14 @@
                 <w:rFonts w:ascii="Arial" w:eastAsia="Times New Roman" w:hAnsi="Arial" w:cs="Arial"/>
                 <w:sz w:val="20"/>
                 <w:szCs w:val="24"/>
-                <w:highlight w:val="yellow"/>
-                <w:lang w:eastAsia="cs-CZ"/>
-              </w:rPr>
-            </w:pPr>
-            <w:r>
-              <w:rPr>
-                <w:rFonts w:ascii="Arial" w:eastAsia="Times New Roman" w:hAnsi="Arial" w:cs="Arial"/>
-                <w:sz w:val="20"/>
-                <w:szCs w:val="24"/>
-                <w:highlight w:val="yellow"/>
+                <w:lang w:eastAsia="cs-CZ"/>
+              </w:rPr>
+            </w:pPr>
+            <w:r>
+              <w:rPr>
+                <w:rFonts w:ascii="Arial" w:eastAsia="Times New Roman" w:hAnsi="Arial" w:cs="Arial"/>
+                <w:sz w:val="20"/>
+                <w:szCs w:val="24"/>
                 <w:lang w:eastAsia="cs-CZ"/>
               </w:rPr>
               <w:t>1</w:t>
@@ -1508,7 +1615,6 @@
                 <w:rFonts w:ascii="Times New Roman" w:eastAsia="Times New Roman" w:hAnsi="Times New Roman" w:cs="Times New Roman"/>
                 <w:sz w:val="20"/>
                 <w:szCs w:val="20"/>
-                <w:highlight w:val="yellow"/>
                 <w:lang w:eastAsia="cs-CZ"/>
               </w:rPr>
             </w:pPr>
@@ -1581,10 +1687,18 @@
                 <w:rFonts w:ascii="Times New Roman" w:eastAsia="Times New Roman" w:hAnsi="Times New Roman" w:cs="Times New Roman"/>
                 <w:sz w:val="20"/>
                 <w:szCs w:val="20"/>
-                <w:highlight w:val="yellow"/>
-                <w:lang w:eastAsia="cs-CZ"/>
-              </w:rPr>
-            </w:pPr>
+                <w:lang w:eastAsia="cs-CZ"/>
+              </w:rPr>
+            </w:pPr>
+            <w:r>
+              <w:rPr>
+                <w:rFonts w:ascii="Times New Roman" w:eastAsia="Times New Roman" w:hAnsi="Times New Roman" w:cs="Times New Roman"/>
+                <w:sz w:val="20"/>
+                <w:szCs w:val="20"/>
+                <w:lang w:eastAsia="cs-CZ"/>
+              </w:rPr>
+              <w:t>0,5</w:t>
+            </w:r>
           </w:p>
         </w:tc>
         <w:tc>
@@ -1600,7 +1714,6 @@
                 <w:rFonts w:ascii="Times New Roman" w:eastAsia="Times New Roman" w:hAnsi="Times New Roman" w:cs="Times New Roman"/>
                 <w:sz w:val="20"/>
                 <w:szCs w:val="20"/>
-                <w:highlight w:val="yellow"/>
                 <w:lang w:eastAsia="cs-CZ"/>
               </w:rPr>
             </w:pPr>
@@ -1674,16 +1787,14 @@
                 <w:rFonts w:ascii="Times New Roman" w:eastAsia="Times New Roman" w:hAnsi="Times New Roman" w:cs="Times New Roman"/>
                 <w:sz w:val="20"/>
                 <w:szCs w:val="20"/>
-                <w:highlight w:val="yellow"/>
-                <w:lang w:eastAsia="cs-CZ"/>
-              </w:rPr>
-            </w:pPr>
-            <w:r>
-              <w:rPr>
-                <w:rFonts w:ascii="Times New Roman" w:eastAsia="Times New Roman" w:hAnsi="Times New Roman" w:cs="Times New Roman"/>
-                <w:sz w:val="20"/>
-                <w:szCs w:val="20"/>
-                <w:highlight w:val="yellow"/>
+                <w:lang w:eastAsia="cs-CZ"/>
+              </w:rPr>
+            </w:pPr>
+            <w:r>
+              <w:rPr>
+                <w:rFonts w:ascii="Times New Roman" w:eastAsia="Times New Roman" w:hAnsi="Times New Roman" w:cs="Times New Roman"/>
+                <w:sz w:val="20"/>
+                <w:szCs w:val="20"/>
                 <w:lang w:eastAsia="cs-CZ"/>
               </w:rPr>
               <w:t>1</w:t>
@@ -1702,7 +1813,6 @@
                 <w:rFonts w:ascii="Times New Roman" w:eastAsia="Times New Roman" w:hAnsi="Times New Roman" w:cs="Times New Roman"/>
                 <w:sz w:val="20"/>
                 <w:szCs w:val="20"/>
-                <w:highlight w:val="yellow"/>
                 <w:lang w:eastAsia="cs-CZ"/>
               </w:rPr>
             </w:pPr>
@@ -1803,16 +1913,14 @@
                 <w:rFonts w:ascii="Arial" w:eastAsia="Times New Roman" w:hAnsi="Arial" w:cs="Arial"/>
                 <w:sz w:val="20"/>
                 <w:szCs w:val="24"/>
-                <w:highlight w:val="yellow"/>
-                <w:lang w:eastAsia="cs-CZ"/>
-              </w:rPr>
-            </w:pPr>
-            <w:r>
-              <w:rPr>
-                <w:rFonts w:ascii="Arial" w:eastAsia="Times New Roman" w:hAnsi="Arial" w:cs="Arial"/>
-                <w:sz w:val="20"/>
-                <w:szCs w:val="24"/>
-                <w:highlight w:val="yellow"/>
+                <w:lang w:eastAsia="cs-CZ"/>
+              </w:rPr>
+            </w:pPr>
+            <w:r>
+              <w:rPr>
+                <w:rFonts w:ascii="Arial" w:eastAsia="Times New Roman" w:hAnsi="Arial" w:cs="Arial"/>
+                <w:sz w:val="20"/>
+                <w:szCs w:val="24"/>
                 <w:lang w:eastAsia="cs-CZ"/>
               </w:rPr>
               <w:t>1</w:t>
@@ -1832,7 +1940,6 @@
                 <w:rFonts w:ascii="Times New Roman" w:eastAsia="Times New Roman" w:hAnsi="Times New Roman" w:cs="Times New Roman"/>
                 <w:sz w:val="20"/>
                 <w:szCs w:val="20"/>
-                <w:highlight w:val="yellow"/>
                 <w:lang w:eastAsia="cs-CZ"/>
               </w:rPr>
             </w:pPr>
@@ -1925,16 +2032,14 @@
                 <w:rFonts w:ascii="Arial" w:eastAsia="Times New Roman" w:hAnsi="Arial" w:cs="Arial"/>
                 <w:sz w:val="20"/>
                 <w:szCs w:val="24"/>
-                <w:highlight w:val="yellow"/>
-                <w:lang w:eastAsia="cs-CZ"/>
-              </w:rPr>
-            </w:pPr>
-            <w:r>
-              <w:rPr>
-                <w:rFonts w:ascii="Arial" w:eastAsia="Times New Roman" w:hAnsi="Arial" w:cs="Arial"/>
-                <w:sz w:val="20"/>
-                <w:szCs w:val="24"/>
-                <w:highlight w:val="yellow"/>
+                <w:lang w:eastAsia="cs-CZ"/>
+              </w:rPr>
+            </w:pPr>
+            <w:r>
+              <w:rPr>
+                <w:rFonts w:ascii="Arial" w:eastAsia="Times New Roman" w:hAnsi="Arial" w:cs="Arial"/>
+                <w:sz w:val="20"/>
+                <w:szCs w:val="24"/>
                 <w:lang w:eastAsia="cs-CZ"/>
               </w:rPr>
               <w:t>1</w:t>
@@ -1954,7 +2059,6 @@
                 <w:rFonts w:ascii="Times New Roman" w:eastAsia="Times New Roman" w:hAnsi="Times New Roman" w:cs="Times New Roman"/>
                 <w:sz w:val="20"/>
                 <w:szCs w:val="20"/>
-                <w:highlight w:val="yellow"/>
                 <w:lang w:eastAsia="cs-CZ"/>
               </w:rPr>
             </w:pPr>
@@ -2175,6 +2279,15 @@
                 <w:lang w:eastAsia="cs-CZ"/>
               </w:rPr>
             </w:pPr>
+            <w:r>
+              <w:rPr>
+                <w:rFonts w:ascii="Times New Roman" w:eastAsia="Times New Roman" w:hAnsi="Times New Roman" w:cs="Times New Roman"/>
+                <w:sz w:val="20"/>
+                <w:szCs w:val="20"/>
+                <w:lang w:eastAsia="cs-CZ"/>
+              </w:rPr>
+              <w:t>Stejné jako u těles</w:t>
+            </w:r>
           </w:p>
         </w:tc>
         <w:tc>
@@ -2394,6 +2507,15 @@
                 <w:lang w:eastAsia="cs-CZ"/>
               </w:rPr>
             </w:pPr>
+            <w:r>
+              <w:rPr>
+                <w:rFonts w:ascii="Times New Roman" w:eastAsia="Times New Roman" w:hAnsi="Times New Roman" w:cs="Times New Roman"/>
+                <w:sz w:val="20"/>
+                <w:szCs w:val="20"/>
+                <w:lang w:eastAsia="cs-CZ"/>
+              </w:rPr>
+              <w:t>Stiskem N spuštění druhým stiskem zastavení</w:t>
+            </w:r>
           </w:p>
         </w:tc>
         <w:tc>
@@ -3013,6 +3135,15 @@
                 <w:lang w:eastAsia="cs-CZ"/>
               </w:rPr>
             </w:pPr>
+            <w:r>
+              <w:rPr>
+                <w:rFonts w:ascii="Times New Roman" w:eastAsia="Times New Roman" w:hAnsi="Times New Roman" w:cs="Times New Roman"/>
+                <w:sz w:val="20"/>
+                <w:szCs w:val="20"/>
+                <w:lang w:eastAsia="cs-CZ"/>
+              </w:rPr>
+              <w:t xml:space="preserve">Stiskem C </w:t>
+            </w:r>
           </w:p>
         </w:tc>
         <w:tc>
@@ -3080,6 +3211,15 @@
                 <w:lang w:eastAsia="cs-CZ"/>
               </w:rPr>
             </w:pPr>
+            <w:r>
+              <w:rPr>
+                <w:rFonts w:ascii="Arial" w:eastAsia="Times New Roman" w:hAnsi="Arial" w:cs="Arial"/>
+                <w:sz w:val="20"/>
+                <w:szCs w:val="24"/>
+                <w:lang w:eastAsia="cs-CZ"/>
+              </w:rPr>
+              <w:t>Zoom kamery</w:t>
+            </w:r>
           </w:p>
         </w:tc>
         <w:tc>
@@ -3097,6 +3237,15 @@
                 <w:lang w:eastAsia="cs-CZ"/>
               </w:rPr>
             </w:pPr>
+            <w:r>
+              <w:rPr>
+                <w:rFonts w:ascii="Times New Roman" w:eastAsia="Times New Roman" w:hAnsi="Times New Roman" w:cs="Times New Roman"/>
+                <w:sz w:val="20"/>
+                <w:szCs w:val="20"/>
+                <w:lang w:eastAsia="cs-CZ"/>
+              </w:rPr>
+              <w:t>1</w:t>
+            </w:r>
           </w:p>
         </w:tc>
         <w:tc>
@@ -3114,6 +3263,15 @@
                 <w:lang w:eastAsia="cs-CZ"/>
               </w:rPr>
             </w:pPr>
+            <w:r>
+              <w:rPr>
+                <w:rFonts w:ascii="Times New Roman" w:eastAsia="Times New Roman" w:hAnsi="Times New Roman" w:cs="Times New Roman"/>
+                <w:sz w:val="20"/>
+                <w:szCs w:val="20"/>
+                <w:lang w:eastAsia="cs-CZ"/>
+              </w:rPr>
+              <w:t xml:space="preserve">Kolečko myši </w:t>
+            </w:r>
           </w:p>
         </w:tc>
         <w:tc>

</xml_diff>